<commit_message>
Created some of the file structure
</commit_message>
<xml_diff>
--- a/EZ-CHARTS.docx
+++ b/EZ-CHARTS.docx
@@ -720,8 +720,6 @@
         </w:rPr>
         <w:t>EZ-Charts CMS</w:t>
       </w:r>
-      <w:bookmarkStart w:id="0" w:name="_GoBack"/>
-      <w:bookmarkEnd w:id="0"/>
     </w:p>
     <w:p>
       <w:pPr>
@@ -840,9 +838,28 @@
         <w:r>
           <w:rPr>
             <w:rStyle w:val="Hyperlink"/>
-            <w:color w:val="0066FF"/>
           </w:rPr>
-          <w:t>https://github.com/StudentPawulski/EZ-GRAPHS</w:t>
+          <w:t>https://github.com/Stude</w:t>
+        </w:r>
+        <w:bookmarkStart w:id="0" w:name="_GoBack"/>
+        <w:bookmarkEnd w:id="0"/>
+        <w:r>
+          <w:rPr>
+            <w:rStyle w:val="Hyperlink"/>
+          </w:rPr>
+          <w:t>n</w:t>
+        </w:r>
+        <w:r>
+          <w:rPr>
+            <w:rStyle w:val="Hyperlink"/>
+          </w:rPr>
+          <w:t>tPawulski/EZ-</w:t>
+        </w:r>
+        <w:r>
+          <w:rPr>
+            <w:rStyle w:val="Hyperlink"/>
+          </w:rPr>
+          <w:t>CHARTS</w:t>
         </w:r>
       </w:hyperlink>
     </w:p>
@@ -2413,6 +2430,18 @@
       <w:lang w:val="en-CA"/>
     </w:rPr>
   </w:style>
+  <w:style w:type="character" w:styleId="FollowedHyperlink">
+    <w:name w:val="FollowedHyperlink"/>
+    <w:basedOn w:val="DefaultParagraphFont"/>
+    <w:uiPriority w:val="99"/>
+    <w:semiHidden/>
+    <w:unhideWhenUsed/>
+    <w:rsid w:val="00047C75"/>
+    <w:rPr>
+      <w:color w:val="93C842" w:themeColor="followedHyperlink"/>
+      <w:u w:val="single"/>
+    </w:rPr>
+  </w:style>
 </w:styles>
 </file>
 
@@ -2527,6 +2556,8 @@
   </w:compat>
   <w:rsids>
     <w:rsidRoot w:val="00B35B5C"/>
+    <w:rsid w:val="00793D8A"/>
+    <w:rsid w:val="0086637A"/>
     <w:rsid w:val="00B35B5C"/>
   </w:rsids>
   <m:mathPr>

</xml_diff>